<commit_message>
Finished simulation. Beamforming is ready. Rest of the blocks are commented out because we're waiting on input signals to feed them.
</commit_message>
<xml_diff>
--- a/Matlab/Simulink_Model/READ_ME_MAIN_MODEL.docx
+++ b/Matlab/Simulink_Model/READ_ME_MAIN_MODEL.docx
@@ -43,16 +43,8 @@
         <w:rPr>
           <w:lang w:val="nl-BE"/>
         </w:rPr>
-        <w:t xml:space="preserve">General </w:t>
+        <w:t>Run Model</w:t>
       </w:r>
-      <w:proofErr w:type="spellStart"/>
-      <w:r>
-        <w:rPr>
-          <w:lang w:val="nl-BE"/>
-        </w:rPr>
-        <w:t>Remarks</w:t>
-      </w:r>
-      <w:proofErr w:type="spellEnd"/>
     </w:p>
     <w:p>
       <w:pPr>
@@ -62,6 +54,13 @@
       </w:pPr>
       <w:bookmarkStart w:id="0" w:name="_GoBack"/>
       <w:bookmarkEnd w:id="0"/>
+    </w:p>
+    <w:p>
+      <w:pPr>
+        <w:rPr>
+          <w:lang w:val="nl-BE"/>
+        </w:rPr>
+      </w:pPr>
     </w:p>
     <w:sectPr>
       <w:pgSz w:w="11906" w:h="16838"/>

</xml_diff>

<commit_message>
Added Manual for the main_model.
</commit_message>
<xml_diff>
--- a/Matlab/Simulink_Model/READ_ME_MAIN_MODEL.docx
+++ b/Matlab/Simulink_Model/READ_ME_MAIN_MODEL.docx
@@ -48,19 +48,400 @@
     </w:p>
     <w:p>
       <w:pPr>
+        <w:pStyle w:val="Lijstalinea"/>
+        <w:numPr>
+          <w:ilvl w:val="0"/>
+          <w:numId w:val="2"/>
+        </w:numPr>
+      </w:pPr>
+      <w:r>
+        <w:t>USE MATLAB 2019B OR HIGHER!</w:t>
+      </w:r>
+    </w:p>
+    <w:p>
+      <w:pPr>
+        <w:pStyle w:val="Lijstalinea"/>
+        <w:numPr>
+          <w:ilvl w:val="0"/>
+          <w:numId w:val="2"/>
+        </w:numPr>
+      </w:pPr>
+      <w:r>
+        <w:t xml:space="preserve">Pull the </w:t>
+      </w:r>
+      <w:r>
+        <w:t xml:space="preserve">Git </w:t>
+      </w:r>
+      <w:r>
+        <w:t>master branch o</w:t>
+      </w:r>
+      <w:r>
+        <w:t xml:space="preserve">n your PC. </w:t>
+      </w:r>
+    </w:p>
+    <w:p>
+      <w:pPr>
+        <w:pStyle w:val="Lijstalinea"/>
+        <w:numPr>
+          <w:ilvl w:val="0"/>
+          <w:numId w:val="2"/>
+        </w:numPr>
+      </w:pPr>
+      <w:r>
+        <w:t xml:space="preserve">Copy the </w:t>
+      </w:r>
+      <w:proofErr w:type="spellStart"/>
+      <w:r>
+        <w:t>the</w:t>
+      </w:r>
+      <w:proofErr w:type="spellEnd"/>
+      <w:r>
+        <w:t xml:space="preserve"> folder “</w:t>
+      </w:r>
+      <w:proofErr w:type="spellStart"/>
+      <w:r>
+        <w:t>Model_Data</w:t>
+      </w:r>
+      <w:proofErr w:type="spellEnd"/>
+      <w:r>
+        <w:t>”</w:t>
+      </w:r>
+      <w:r>
+        <w:t xml:space="preserve"> from the CPS teams folder and paste it under “Matlab&gt;</w:t>
+      </w:r>
+      <w:proofErr w:type="spellStart"/>
+      <w:r>
+        <w:t>Simulink_Model</w:t>
+      </w:r>
+      <w:proofErr w:type="spellEnd"/>
+      <w:r>
+        <w:t xml:space="preserve">&gt;…”. </w:t>
+      </w:r>
+    </w:p>
+    <w:p>
+      <w:pPr>
+        <w:pStyle w:val="Lijstalinea"/>
+        <w:numPr>
+          <w:ilvl w:val="0"/>
+          <w:numId w:val="2"/>
+        </w:numPr>
+      </w:pPr>
+      <w:r>
+        <w:t>Set your current directory to the folder “</w:t>
+      </w:r>
+      <w:proofErr w:type="spellStart"/>
+      <w:r>
+        <w:t>Simulink_Model</w:t>
+      </w:r>
+      <w:proofErr w:type="spellEnd"/>
+      <w:r>
+        <w:t xml:space="preserve">”. </w:t>
+      </w:r>
+      <w:r>
+        <w:t xml:space="preserve">All the files needed for the simulation are in this folder. </w:t>
+      </w:r>
+      <w:r>
+        <w:t xml:space="preserve">The script will throw an error if you don’t. </w:t>
+      </w:r>
+    </w:p>
+    <w:p>
+      <w:pPr>
+        <w:pStyle w:val="Lijstalinea"/>
+        <w:numPr>
+          <w:ilvl w:val="0"/>
+          <w:numId w:val="2"/>
+        </w:numPr>
+      </w:pPr>
+      <w:r>
+        <w:t>Run the script “</w:t>
+      </w:r>
+      <w:proofErr w:type="spellStart"/>
+      <w:r>
+        <w:t>set_workspace_parameters.m</w:t>
+      </w:r>
+      <w:proofErr w:type="spellEnd"/>
+      <w:r>
+        <w:t>” to generate some data and load parameters to your workspace. It should take about 30 seconds…</w:t>
+      </w:r>
+    </w:p>
+    <w:p>
+      <w:pPr>
+        <w:pStyle w:val="Lijstalinea"/>
+        <w:numPr>
+          <w:ilvl w:val="0"/>
+          <w:numId w:val="2"/>
+        </w:numPr>
+      </w:pPr>
+      <w:r>
+        <w:t>Open the model “</w:t>
+      </w:r>
+      <w:proofErr w:type="spellStart"/>
+      <w:r>
+        <w:t>main_model.slx</w:t>
+      </w:r>
+      <w:proofErr w:type="spellEnd"/>
+      <w:r>
+        <w:t>” and run it.</w:t>
+      </w:r>
+    </w:p>
+    <w:p>
+      <w:pPr>
+        <w:pStyle w:val="Kop1"/>
+      </w:pPr>
+      <w:r>
+        <w:t>Work in the model</w:t>
+      </w:r>
+    </w:p>
+    <w:p>
+      <w:pPr>
+        <w:pStyle w:val="Kop2"/>
+      </w:pPr>
+      <w:r>
+        <w:t>Work in the main model</w:t>
+      </w:r>
+    </w:p>
+    <w:p>
+      <w:pPr>
         <w:rPr>
-          <w:lang w:val="nl-BE"/>
+          <w:b/>
+          <w:bCs/>
         </w:rPr>
       </w:pPr>
+      <w:r>
+        <w:rPr>
+          <w:b/>
+          <w:bCs/>
+        </w:rPr>
+        <w:t xml:space="preserve">IMPORTANT: </w:t>
+      </w:r>
+    </w:p>
+    <w:p>
+      <w:r>
+        <w:t xml:space="preserve">You cannot merge 2 </w:t>
+      </w:r>
+      <w:proofErr w:type="spellStart"/>
+      <w:r>
+        <w:t>main_model.slx</w:t>
+      </w:r>
+      <w:proofErr w:type="spellEnd"/>
+      <w:r>
+        <w:t xml:space="preserve"> files together with git. Therefore only work in the </w:t>
+      </w:r>
+      <w:proofErr w:type="spellStart"/>
+      <w:r>
+        <w:t>main_model.slx</w:t>
+      </w:r>
+      <w:proofErr w:type="spellEnd"/>
+      <w:r>
+        <w:t xml:space="preserve"> if you need. If you do:</w:t>
+      </w:r>
+    </w:p>
+    <w:p>
+      <w:pPr>
+        <w:pStyle w:val="Lijstalinea"/>
+        <w:numPr>
+          <w:ilvl w:val="0"/>
+          <w:numId w:val="3"/>
+        </w:numPr>
+      </w:pPr>
+      <w:r>
+        <w:t>Notify the others so they do not work in it.</w:t>
+      </w:r>
+    </w:p>
+    <w:p>
+      <w:pPr>
+        <w:pStyle w:val="Lijstalinea"/>
+        <w:numPr>
+          <w:ilvl w:val="0"/>
+          <w:numId w:val="3"/>
+        </w:numPr>
+      </w:pPr>
+      <w:r>
+        <w:t>Push it to the main branch as soon as it is done.</w:t>
+      </w:r>
+    </w:p>
+    <w:p>
+      <w:pPr>
+        <w:pStyle w:val="Lijstalinea"/>
+        <w:numPr>
+          <w:ilvl w:val="0"/>
+          <w:numId w:val="3"/>
+        </w:numPr>
+      </w:pPr>
+      <w:r>
+        <w:t>Notify the others so they can use the new model.</w:t>
+      </w:r>
+    </w:p>
+    <w:p>
+      <w:pPr>
+        <w:pStyle w:val="Kop2"/>
+      </w:pPr>
+      <w:r>
+        <w:t>Work in a Referenced Subsystem.</w:t>
+      </w:r>
+    </w:p>
+    <w:p>
+      <w:pPr>
+        <w:rPr>
+          <w:b/>
+          <w:bCs/>
+        </w:rPr>
+      </w:pPr>
+      <w:r>
+        <w:rPr>
+          <w:b/>
+          <w:bCs/>
+        </w:rPr>
+        <w:t xml:space="preserve">IMPORTANT: </w:t>
+      </w:r>
+    </w:p>
+    <w:p>
+      <w:r>
+        <w:t>Do not make blocks u want to reuse in a regular model (.</w:t>
+      </w:r>
+      <w:proofErr w:type="spellStart"/>
+      <w:r>
+        <w:t>slx</w:t>
+      </w:r>
+      <w:proofErr w:type="spellEnd"/>
+      <w:r>
+        <w:t xml:space="preserve"> model file). You cannot reuse a regular model. You need to make a </w:t>
+      </w:r>
+      <w:r>
+        <w:rPr>
+          <w:b/>
+          <w:bCs/>
+        </w:rPr>
+        <w:t>reference subsystem</w:t>
+      </w:r>
+      <w:r>
+        <w:t xml:space="preserve"> for that. Read the info on this webpage on how to make a reference subsystem: </w:t>
+      </w:r>
+      <w:hyperlink r:id="rId5" w:history="1">
+        <w:r>
+          <w:rPr>
+            <w:rStyle w:val="Hyperlink"/>
+          </w:rPr>
+          <w:t>https://nl.mathworks.com/help/simulink/ug/referenced-subsystem-1.html</w:t>
+        </w:r>
+      </w:hyperlink>
+      <w:r>
+        <w:t xml:space="preserve">. You need Matlab v2019b or higher to create/load these reference subsystems. </w:t>
+      </w:r>
+    </w:p>
+    <w:p>
+      <w:r>
+        <w:t xml:space="preserve">You cannot run a reference subsystem. You need to make another model file to put the reference subsystem in. If you want to test you subsystem without the </w:t>
+      </w:r>
+      <w:proofErr w:type="spellStart"/>
+      <w:r>
+        <w:t>main_model.slx</w:t>
+      </w:r>
+      <w:proofErr w:type="spellEnd"/>
+      <w:r>
+        <w:t xml:space="preserve">: create another test model file in the folder of the reference subsystem. </w:t>
+      </w:r>
+    </w:p>
+    <w:p>
+      <w:pPr>
+        <w:pStyle w:val="Kop1"/>
+      </w:pPr>
+      <w:r>
+        <w:t xml:space="preserve"> </w:t>
+      </w:r>
+      <w:r>
+        <w:t>Were to put new functions/refence subsystem/data</w:t>
+      </w:r>
+      <w:r>
+        <w:t>?</w:t>
+      </w:r>
+    </w:p>
+    <w:p>
+      <w:pPr>
+        <w:pStyle w:val="Kop2"/>
+      </w:pPr>
+      <w:r>
+        <w:t>Functions:</w:t>
+      </w:r>
+    </w:p>
+    <w:p>
+      <w:r>
+        <w:t>Store functions in the folder “Matlab&gt;</w:t>
+      </w:r>
+      <w:proofErr w:type="spellStart"/>
+      <w:r>
+        <w:t>Simulink_Model</w:t>
+      </w:r>
+      <w:proofErr w:type="spellEnd"/>
+      <w:r>
+        <w:t>&gt;</w:t>
+      </w:r>
+      <w:proofErr w:type="spellStart"/>
+      <w:r>
+        <w:t>Referenced_Functions</w:t>
+      </w:r>
+      <w:proofErr w:type="spellEnd"/>
+      <w:r>
+        <w:t>&gt;YOUR_PART&gt;…”.</w:t>
+      </w:r>
+    </w:p>
+    <w:p>
+      <w:pPr>
+        <w:pStyle w:val="Kop2"/>
+      </w:pPr>
+      <w:r>
+        <w:t>Referenced subsystem.</w:t>
+      </w:r>
+    </w:p>
+    <w:p>
+      <w:r>
+        <w:t>Store functions in the folder “Matlab&gt;</w:t>
+      </w:r>
+      <w:proofErr w:type="spellStart"/>
+      <w:r>
+        <w:t>Simulink_Model</w:t>
+      </w:r>
+      <w:proofErr w:type="spellEnd"/>
+      <w:r>
+        <w:t>&gt;</w:t>
+      </w:r>
+      <w:proofErr w:type="spellStart"/>
+      <w:r>
+        <w:t>Referenced_</w:t>
+      </w:r>
+      <w:r>
+        <w:t>Subsystems</w:t>
+      </w:r>
+      <w:proofErr w:type="spellEnd"/>
+      <w:r>
+        <w:t>&gt;YOUR_PART&gt;…”.</w:t>
+      </w:r>
+    </w:p>
+    <w:p>
+      <w:pPr>
+        <w:pStyle w:val="Kop2"/>
+      </w:pPr>
+      <w:r>
+        <w:t>Data:</w:t>
+      </w:r>
+    </w:p>
+    <w:p>
+      <w:r>
+        <w:t>Don’t add large data files to Git. Add them in the folder “</w:t>
+      </w:r>
+      <w:proofErr w:type="spellStart"/>
+      <w:r>
+        <w:t>Model_Data</w:t>
+      </w:r>
+      <w:proofErr w:type="spellEnd"/>
+      <w:r>
+        <w:t>” in the CPS teams folder so everybody can copy and paste th</w:t>
+      </w:r>
       <w:bookmarkStart w:id="0" w:name="_GoBack"/>
       <w:bookmarkEnd w:id="0"/>
-    </w:p>
-    <w:p>
-      <w:pPr>
-        <w:rPr>
-          <w:lang w:val="nl-BE"/>
-        </w:rPr>
-      </w:pPr>
+      <w:r>
+        <w:t xml:space="preserve">at folder on their own pc. </w:t>
+      </w:r>
     </w:p>
     <w:sectPr>
       <w:pgSz w:w="11906" w:h="16838"/>
@@ -75,6 +456,232 @@
 <file path=word/numbering.xml><?xml version="1.0" encoding="utf-8"?>
 <w:numbering xmlns:wpc="http://schemas.microsoft.com/office/word/2010/wordprocessingCanvas" xmlns:cx="http://schemas.microsoft.com/office/drawing/2014/chartex" xmlns:cx1="http://schemas.microsoft.com/office/drawing/2015/9/8/chartex" xmlns:cx2="http://schemas.microsoft.com/office/drawing/2015/10/21/chartex" xmlns:cx3="http://schemas.microsoft.com/office/drawing/2016/5/9/chartex" xmlns:cx4="http://schemas.microsoft.com/office/drawing/2016/5/10/chartex" xmlns:cx5="http://schemas.microsoft.com/office/drawing/2016/5/11/chartex" xmlns:cx6="http://schemas.microsoft.com/office/drawing/2016/5/12/chartex" xmlns:cx7="http://schemas.microsoft.com/office/drawing/2016/5/13/chartex" xmlns:cx8="http://schemas.microsoft.com/office/drawing/2016/5/14/chartex" xmlns:mc="http://schemas.openxmlformats.org/markup-compatibility/2006" xmlns:aink="http://schemas.microsoft.com/office/drawing/2016/ink" xmlns:am3d="http://schemas.microsoft.com/office/drawing/2017/model3d" xmlns:o="urn:schemas-microsoft-com:office:office" xmlns:r="http://schemas.openxmlformats.org/officeDocument/2006/relationships" xmlns:m="http://schemas.openxmlformats.org/officeDocument/2006/math" xmlns:v="urn:schemas-microsoft-com:vml" xmlns:wp14="http://schemas.microsoft.com/office/word/2010/wordprocessingDrawing" xmlns:wp="http://schemas.openxmlformats.org/drawingml/2006/wordprocessingDrawing" xmlns:w10="urn:schemas-microsoft-com:office:word" xmlns:w="http://schemas.openxmlformats.org/wordprocessingml/2006/main" xmlns:w14="http://schemas.microsoft.com/office/word/2010/wordml" xmlns:w15="http://schemas.microsoft.com/office/word/2012/wordml" xmlns:w16cid="http://schemas.microsoft.com/office/word/2016/wordml/cid" xmlns:w16se="http://schemas.microsoft.com/office/word/2015/wordml/symex" xmlns:wpg="http://schemas.microsoft.com/office/word/2010/wordprocessingGroup" xmlns:wpi="http://schemas.microsoft.com/office/word/2010/wordprocessingInk" xmlns:wne="http://schemas.microsoft.com/office/word/2006/wordml" xmlns:wps="http://schemas.microsoft.com/office/word/2010/wordprocessingShape" mc:Ignorable="w14 w15 w16se w16cid wp14">
   <w:abstractNum w:abstractNumId="0" w15:restartNumberingAfterBreak="0">
+    <w:nsid w:val="3C0A1430"/>
+    <w:multiLevelType w:val="hybridMultilevel"/>
+    <w:tmpl w:val="3E5A5BE6"/>
+    <w:lvl w:ilvl="0" w:tplc="08130001">
+      <w:start w:val="1"/>
+      <w:numFmt w:val="bullet"/>
+      <w:lvlText w:val=""/>
+      <w:lvlJc w:val="left"/>
+      <w:pPr>
+        <w:ind w:left="720" w:hanging="360"/>
+      </w:pPr>
+      <w:rPr>
+        <w:rFonts w:ascii="Symbol" w:hAnsi="Symbol" w:hint="default"/>
+      </w:rPr>
+    </w:lvl>
+    <w:lvl w:ilvl="1" w:tplc="08130003" w:tentative="1">
+      <w:start w:val="1"/>
+      <w:numFmt w:val="bullet"/>
+      <w:lvlText w:val="o"/>
+      <w:lvlJc w:val="left"/>
+      <w:pPr>
+        <w:ind w:left="1440" w:hanging="360"/>
+      </w:pPr>
+      <w:rPr>
+        <w:rFonts w:ascii="Courier New" w:hAnsi="Courier New" w:cs="Courier New" w:hint="default"/>
+      </w:rPr>
+    </w:lvl>
+    <w:lvl w:ilvl="2" w:tplc="08130005" w:tentative="1">
+      <w:start w:val="1"/>
+      <w:numFmt w:val="bullet"/>
+      <w:lvlText w:val=""/>
+      <w:lvlJc w:val="left"/>
+      <w:pPr>
+        <w:ind w:left="2160" w:hanging="360"/>
+      </w:pPr>
+      <w:rPr>
+        <w:rFonts w:ascii="Wingdings" w:hAnsi="Wingdings" w:hint="default"/>
+      </w:rPr>
+    </w:lvl>
+    <w:lvl w:ilvl="3" w:tplc="08130001" w:tentative="1">
+      <w:start w:val="1"/>
+      <w:numFmt w:val="bullet"/>
+      <w:lvlText w:val=""/>
+      <w:lvlJc w:val="left"/>
+      <w:pPr>
+        <w:ind w:left="2880" w:hanging="360"/>
+      </w:pPr>
+      <w:rPr>
+        <w:rFonts w:ascii="Symbol" w:hAnsi="Symbol" w:hint="default"/>
+      </w:rPr>
+    </w:lvl>
+    <w:lvl w:ilvl="4" w:tplc="08130003" w:tentative="1">
+      <w:start w:val="1"/>
+      <w:numFmt w:val="bullet"/>
+      <w:lvlText w:val="o"/>
+      <w:lvlJc w:val="left"/>
+      <w:pPr>
+        <w:ind w:left="3600" w:hanging="360"/>
+      </w:pPr>
+      <w:rPr>
+        <w:rFonts w:ascii="Courier New" w:hAnsi="Courier New" w:cs="Courier New" w:hint="default"/>
+      </w:rPr>
+    </w:lvl>
+    <w:lvl w:ilvl="5" w:tplc="08130005" w:tentative="1">
+      <w:start w:val="1"/>
+      <w:numFmt w:val="bullet"/>
+      <w:lvlText w:val=""/>
+      <w:lvlJc w:val="left"/>
+      <w:pPr>
+        <w:ind w:left="4320" w:hanging="360"/>
+      </w:pPr>
+      <w:rPr>
+        <w:rFonts w:ascii="Wingdings" w:hAnsi="Wingdings" w:hint="default"/>
+      </w:rPr>
+    </w:lvl>
+    <w:lvl w:ilvl="6" w:tplc="08130001" w:tentative="1">
+      <w:start w:val="1"/>
+      <w:numFmt w:val="bullet"/>
+      <w:lvlText w:val=""/>
+      <w:lvlJc w:val="left"/>
+      <w:pPr>
+        <w:ind w:left="5040" w:hanging="360"/>
+      </w:pPr>
+      <w:rPr>
+        <w:rFonts w:ascii="Symbol" w:hAnsi="Symbol" w:hint="default"/>
+      </w:rPr>
+    </w:lvl>
+    <w:lvl w:ilvl="7" w:tplc="08130003" w:tentative="1">
+      <w:start w:val="1"/>
+      <w:numFmt w:val="bullet"/>
+      <w:lvlText w:val="o"/>
+      <w:lvlJc w:val="left"/>
+      <w:pPr>
+        <w:ind w:left="5760" w:hanging="360"/>
+      </w:pPr>
+      <w:rPr>
+        <w:rFonts w:ascii="Courier New" w:hAnsi="Courier New" w:cs="Courier New" w:hint="default"/>
+      </w:rPr>
+    </w:lvl>
+    <w:lvl w:ilvl="8" w:tplc="08130005" w:tentative="1">
+      <w:start w:val="1"/>
+      <w:numFmt w:val="bullet"/>
+      <w:lvlText w:val=""/>
+      <w:lvlJc w:val="left"/>
+      <w:pPr>
+        <w:ind w:left="6480" w:hanging="360"/>
+      </w:pPr>
+      <w:rPr>
+        <w:rFonts w:ascii="Wingdings" w:hAnsi="Wingdings" w:hint="default"/>
+      </w:rPr>
+    </w:lvl>
+  </w:abstractNum>
+  <w:abstractNum w:abstractNumId="1" w15:restartNumberingAfterBreak="0">
+    <w:nsid w:val="4A044A4A"/>
+    <w:multiLevelType w:val="hybridMultilevel"/>
+    <w:tmpl w:val="8410F140"/>
+    <w:lvl w:ilvl="0" w:tplc="08130001">
+      <w:start w:val="1"/>
+      <w:numFmt w:val="bullet"/>
+      <w:lvlText w:val=""/>
+      <w:lvlJc w:val="left"/>
+      <w:pPr>
+        <w:ind w:left="720" w:hanging="360"/>
+      </w:pPr>
+      <w:rPr>
+        <w:rFonts w:ascii="Symbol" w:hAnsi="Symbol" w:hint="default"/>
+      </w:rPr>
+    </w:lvl>
+    <w:lvl w:ilvl="1" w:tplc="08130003" w:tentative="1">
+      <w:start w:val="1"/>
+      <w:numFmt w:val="bullet"/>
+      <w:lvlText w:val="o"/>
+      <w:lvlJc w:val="left"/>
+      <w:pPr>
+        <w:ind w:left="1440" w:hanging="360"/>
+      </w:pPr>
+      <w:rPr>
+        <w:rFonts w:ascii="Courier New" w:hAnsi="Courier New" w:cs="Courier New" w:hint="default"/>
+      </w:rPr>
+    </w:lvl>
+    <w:lvl w:ilvl="2" w:tplc="08130005" w:tentative="1">
+      <w:start w:val="1"/>
+      <w:numFmt w:val="bullet"/>
+      <w:lvlText w:val=""/>
+      <w:lvlJc w:val="left"/>
+      <w:pPr>
+        <w:ind w:left="2160" w:hanging="360"/>
+      </w:pPr>
+      <w:rPr>
+        <w:rFonts w:ascii="Wingdings" w:hAnsi="Wingdings" w:hint="default"/>
+      </w:rPr>
+    </w:lvl>
+    <w:lvl w:ilvl="3" w:tplc="08130001" w:tentative="1">
+      <w:start w:val="1"/>
+      <w:numFmt w:val="bullet"/>
+      <w:lvlText w:val=""/>
+      <w:lvlJc w:val="left"/>
+      <w:pPr>
+        <w:ind w:left="2880" w:hanging="360"/>
+      </w:pPr>
+      <w:rPr>
+        <w:rFonts w:ascii="Symbol" w:hAnsi="Symbol" w:hint="default"/>
+      </w:rPr>
+    </w:lvl>
+    <w:lvl w:ilvl="4" w:tplc="08130003" w:tentative="1">
+      <w:start w:val="1"/>
+      <w:numFmt w:val="bullet"/>
+      <w:lvlText w:val="o"/>
+      <w:lvlJc w:val="left"/>
+      <w:pPr>
+        <w:ind w:left="3600" w:hanging="360"/>
+      </w:pPr>
+      <w:rPr>
+        <w:rFonts w:ascii="Courier New" w:hAnsi="Courier New" w:cs="Courier New" w:hint="default"/>
+      </w:rPr>
+    </w:lvl>
+    <w:lvl w:ilvl="5" w:tplc="08130005" w:tentative="1">
+      <w:start w:val="1"/>
+      <w:numFmt w:val="bullet"/>
+      <w:lvlText w:val=""/>
+      <w:lvlJc w:val="left"/>
+      <w:pPr>
+        <w:ind w:left="4320" w:hanging="360"/>
+      </w:pPr>
+      <w:rPr>
+        <w:rFonts w:ascii="Wingdings" w:hAnsi="Wingdings" w:hint="default"/>
+      </w:rPr>
+    </w:lvl>
+    <w:lvl w:ilvl="6" w:tplc="08130001" w:tentative="1">
+      <w:start w:val="1"/>
+      <w:numFmt w:val="bullet"/>
+      <w:lvlText w:val=""/>
+      <w:lvlJc w:val="left"/>
+      <w:pPr>
+        <w:ind w:left="5040" w:hanging="360"/>
+      </w:pPr>
+      <w:rPr>
+        <w:rFonts w:ascii="Symbol" w:hAnsi="Symbol" w:hint="default"/>
+      </w:rPr>
+    </w:lvl>
+    <w:lvl w:ilvl="7" w:tplc="08130003" w:tentative="1">
+      <w:start w:val="1"/>
+      <w:numFmt w:val="bullet"/>
+      <w:lvlText w:val="o"/>
+      <w:lvlJc w:val="left"/>
+      <w:pPr>
+        <w:ind w:left="5760" w:hanging="360"/>
+      </w:pPr>
+      <w:rPr>
+        <w:rFonts w:ascii="Courier New" w:hAnsi="Courier New" w:cs="Courier New" w:hint="default"/>
+      </w:rPr>
+    </w:lvl>
+    <w:lvl w:ilvl="8" w:tplc="08130005" w:tentative="1">
+      <w:start w:val="1"/>
+      <w:numFmt w:val="bullet"/>
+      <w:lvlText w:val=""/>
+      <w:lvlJc w:val="left"/>
+      <w:pPr>
+        <w:ind w:left="6480" w:hanging="360"/>
+      </w:pPr>
+      <w:rPr>
+        <w:rFonts w:ascii="Wingdings" w:hAnsi="Wingdings" w:hint="default"/>
+      </w:rPr>
+    </w:lvl>
+  </w:abstractNum>
+  <w:abstractNum w:abstractNumId="2" w15:restartNumberingAfterBreak="0">
     <w:nsid w:val="58690376"/>
     <w:multiLevelType w:val="multilevel"/>
     <w:tmpl w:val="08130025"/>
@@ -169,7 +776,102 @@
       </w:pPr>
     </w:lvl>
   </w:abstractNum>
+  <w:abstractNum w:abstractNumId="3" w15:restartNumberingAfterBreak="0">
+    <w:nsid w:val="72C36C5D"/>
+    <w:multiLevelType w:val="hybridMultilevel"/>
+    <w:tmpl w:val="10C2352C"/>
+    <w:lvl w:ilvl="0" w:tplc="0813000F">
+      <w:start w:val="1"/>
+      <w:numFmt w:val="decimal"/>
+      <w:lvlText w:val="%1."/>
+      <w:lvlJc w:val="left"/>
+      <w:pPr>
+        <w:ind w:left="720" w:hanging="360"/>
+      </w:pPr>
+    </w:lvl>
+    <w:lvl w:ilvl="1" w:tplc="08130019" w:tentative="1">
+      <w:start w:val="1"/>
+      <w:numFmt w:val="lowerLetter"/>
+      <w:lvlText w:val="%2."/>
+      <w:lvlJc w:val="left"/>
+      <w:pPr>
+        <w:ind w:left="1440" w:hanging="360"/>
+      </w:pPr>
+    </w:lvl>
+    <w:lvl w:ilvl="2" w:tplc="0813001B" w:tentative="1">
+      <w:start w:val="1"/>
+      <w:numFmt w:val="lowerRoman"/>
+      <w:lvlText w:val="%3."/>
+      <w:lvlJc w:val="right"/>
+      <w:pPr>
+        <w:ind w:left="2160" w:hanging="180"/>
+      </w:pPr>
+    </w:lvl>
+    <w:lvl w:ilvl="3" w:tplc="0813000F" w:tentative="1">
+      <w:start w:val="1"/>
+      <w:numFmt w:val="decimal"/>
+      <w:lvlText w:val="%4."/>
+      <w:lvlJc w:val="left"/>
+      <w:pPr>
+        <w:ind w:left="2880" w:hanging="360"/>
+      </w:pPr>
+    </w:lvl>
+    <w:lvl w:ilvl="4" w:tplc="08130019" w:tentative="1">
+      <w:start w:val="1"/>
+      <w:numFmt w:val="lowerLetter"/>
+      <w:lvlText w:val="%5."/>
+      <w:lvlJc w:val="left"/>
+      <w:pPr>
+        <w:ind w:left="3600" w:hanging="360"/>
+      </w:pPr>
+    </w:lvl>
+    <w:lvl w:ilvl="5" w:tplc="0813001B" w:tentative="1">
+      <w:start w:val="1"/>
+      <w:numFmt w:val="lowerRoman"/>
+      <w:lvlText w:val="%6."/>
+      <w:lvlJc w:val="right"/>
+      <w:pPr>
+        <w:ind w:left="4320" w:hanging="180"/>
+      </w:pPr>
+    </w:lvl>
+    <w:lvl w:ilvl="6" w:tplc="0813000F" w:tentative="1">
+      <w:start w:val="1"/>
+      <w:numFmt w:val="decimal"/>
+      <w:lvlText w:val="%7."/>
+      <w:lvlJc w:val="left"/>
+      <w:pPr>
+        <w:ind w:left="5040" w:hanging="360"/>
+      </w:pPr>
+    </w:lvl>
+    <w:lvl w:ilvl="7" w:tplc="08130019" w:tentative="1">
+      <w:start w:val="1"/>
+      <w:numFmt w:val="lowerLetter"/>
+      <w:lvlText w:val="%8."/>
+      <w:lvlJc w:val="left"/>
+      <w:pPr>
+        <w:ind w:left="5760" w:hanging="360"/>
+      </w:pPr>
+    </w:lvl>
+    <w:lvl w:ilvl="8" w:tplc="0813001B" w:tentative="1">
+      <w:start w:val="1"/>
+      <w:numFmt w:val="lowerRoman"/>
+      <w:lvlText w:val="%9."/>
+      <w:lvlJc w:val="right"/>
+      <w:pPr>
+        <w:ind w:left="6480" w:hanging="180"/>
+      </w:pPr>
+    </w:lvl>
+  </w:abstractNum>
   <w:num w:numId="1">
+    <w:abstractNumId w:val="2"/>
+  </w:num>
+  <w:num w:numId="2">
+    <w:abstractNumId w:val="3"/>
+  </w:num>
+  <w:num w:numId="3">
+    <w:abstractNumId w:val="1"/>
+  </w:num>
+  <w:num w:numId="4">
     <w:abstractNumId w:val="0"/>
   </w:num>
 </w:numbering>
@@ -608,7 +1310,6 @@
     <w:next w:val="Standaard"/>
     <w:link w:val="Kop2Char"/>
     <w:uiPriority w:val="9"/>
-    <w:semiHidden/>
     <w:unhideWhenUsed/>
     <w:qFormat/>
     <w:rsid w:val="00AA64E1"/>
@@ -921,7 +1622,6 @@
     <w:basedOn w:val="Standaardalinea-lettertype"/>
     <w:link w:val="Kop2"/>
     <w:uiPriority w:val="9"/>
-    <w:semiHidden/>
     <w:rsid w:val="00AA64E1"/>
     <w:rPr>
       <w:rFonts w:asciiTheme="majorHAnsi" w:eastAsiaTheme="majorEastAsia" w:hAnsiTheme="majorHAnsi" w:cstheme="majorBidi"/>
@@ -1032,6 +1732,29 @@
       <w:sz w:val="21"/>
       <w:szCs w:val="21"/>
       <w:lang w:val="en-US"/>
+    </w:rPr>
+  </w:style>
+  <w:style w:type="paragraph" w:styleId="Lijstalinea">
+    <w:name w:val="List Paragraph"/>
+    <w:basedOn w:val="Standaard"/>
+    <w:uiPriority w:val="34"/>
+    <w:qFormat/>
+    <w:rsid w:val="00E35921"/>
+    <w:pPr>
+      <w:ind w:left="720"/>
+      <w:contextualSpacing/>
+    </w:pPr>
+  </w:style>
+  <w:style w:type="character" w:styleId="Hyperlink">
+    <w:name w:val="Hyperlink"/>
+    <w:basedOn w:val="Standaardalinea-lettertype"/>
+    <w:uiPriority w:val="99"/>
+    <w:semiHidden/>
+    <w:unhideWhenUsed/>
+    <w:rsid w:val="00335A7C"/>
+    <w:rPr>
+      <w:color w:val="0000FF"/>
+      <w:u w:val="single"/>
     </w:rPr>
   </w:style>
 </w:styles>

</xml_diff>